<commit_message>
more midterm 499 words
</commit_message>
<xml_diff>
--- a/midterm.docx
+++ b/midterm.docx
@@ -247,7 +247,66 @@
         <w:t xml:space="preserve"> </w:t>
       </w:r>
       <w:r>
-        <w:t xml:space="preserve">government and DHS, they will create new standardized education to fill these jobs.</w:t>
+        <w:t xml:space="preserve">government and DHS, they will create new standardized education to fill these jobs. Further</w:t>
+      </w:r>
+      <w:r>
+        <w:t xml:space="preserve"> </w:t>
+      </w:r>
+      <w:r>
+        <w:t xml:space="preserve">study on good solutions for this problem can be beneficial, a new Cybersecurity certification</w:t>
+      </w:r>
+      <w:r>
+        <w:t xml:space="preserve"> </w:t>
+      </w:r>
+      <w:r>
+        <w:t xml:space="preserve">offered by the federal govenment or making Cybersecurity courses ubiquitous at every education</w:t>
+      </w:r>
+      <w:r>
+        <w:t xml:space="preserve"> </w:t>
+      </w:r>
+      <w:r>
+        <w:t xml:space="preserve">institution at the community college and upperclass high school level; Funnelling students</w:t>
+      </w:r>
+      <w:r>
+        <w:t xml:space="preserve"> </w:t>
+      </w:r>
+      <w:r>
+        <w:t xml:space="preserve">into roles that help the government at the local levels.</w:t>
+      </w:r>
+    </w:p>
+    <w:p>
+      <w:pPr>
+        <w:numPr>
+          <w:ilvl w:val="0"/>
+          <w:numId w:val="1000"/>
+        </w:numPr>
+      </w:pPr>
+      <w:r>
+        <w:t xml:space="preserve">No matter the outcome of this bill I can say that S. 2520 will negatively effect black-hat</w:t>
+      </w:r>
+      <w:r>
+        <w:t xml:space="preserve"> </w:t>
+      </w:r>
+      <w:r>
+        <w:t xml:space="preserve">hackers by tighting up the security on low hanging fruit targets they would otherwise hack</w:t>
+      </w:r>
+      <w:r>
+        <w:t xml:space="preserve"> </w:t>
+      </w:r>
+      <w:r>
+        <w:t xml:space="preserve">or not get caught hacking. Penetration testers will now have to be careful when running</w:t>
+      </w:r>
+      <w:r>
+        <w:t xml:space="preserve"> </w:t>
+      </w:r>
+      <w:r>
+        <w:t xml:space="preserve">intrusive enumeration scanning techniques on I.P. address space ranges that might contain</w:t>
+      </w:r>
+      <w:r>
+        <w:t xml:space="preserve"> </w:t>
+      </w:r>
+      <w:r>
+        <w:t xml:space="preserve">hosts to government entities.</w:t>
       </w:r>
     </w:p>
     <w:p>

</xml_diff>

<commit_message>
created updated doc needs spell check
</commit_message>
<xml_diff>
--- a/midterm.docx
+++ b/midterm.docx
@@ -129,37 +129,61 @@
         </w:numPr>
       </w:pPr>
       <w:r>
-        <w:t xml:space="preserve">The cost estimate of implementing this law for the next 5 year period is $500,000. This</w:t>
-      </w:r>
-      <w:r>
-        <w:t xml:space="preserve"> </w:t>
-      </w:r>
-      <w:r>
-        <w:t xml:space="preserve">might seem strange but in fact the DHS has been already conducting these coordination</w:t>
-      </w:r>
-      <w:r>
-        <w:t xml:space="preserve"> </w:t>
-      </w:r>
-      <w:r>
-        <w:t xml:space="preserve">activities and this law is simply codifying what the DHS has already been responsible for</w:t>
-      </w:r>
-      <w:r>
-        <w:t xml:space="preserve"> </w:t>
-      </w:r>
-      <w:r>
-        <w:t xml:space="preserve">thus giving them the complete authority to do so. Over the next 5 years there will actually</w:t>
-      </w:r>
-      <w:r>
-        <w:t xml:space="preserve"> </w:t>
-      </w:r>
-      <w:r>
-        <w:t xml:space="preserve">be no new operating requirements from S. 2520, but looking onward I suspect that this can</w:t>
-      </w:r>
-      <w:r>
-        <w:t xml:space="preserve"> </w:t>
-      </w:r>
-      <w:r>
-        <w:t xml:space="preserve">have two completely different outcomes on Cybersecurity.</w:t>
+        <w:t xml:space="preserve">The cost estimate for implementing S. 2520 for the next 5 year period is $500,000. This might</w:t>
+      </w:r>
+      <w:r>
+        <w:t xml:space="preserve"> </w:t>
+      </w:r>
+      <w:r>
+        <w:t xml:space="preserve">seem strange but in fact the DHS has been already conducting these coordination activities</w:t>
+      </w:r>
+      <w:r>
+        <w:t xml:space="preserve"> </w:t>
+      </w:r>
+      <w:r>
+        <w:t xml:space="preserve">mentioned. This law is simply codifying what the DHS has already been responsible for, thus</w:t>
+      </w:r>
+      <w:r>
+        <w:t xml:space="preserve"> </w:t>
+      </w:r>
+      <w:r>
+        <w:t xml:space="preserve">giving them the rekongized authority to do so now. Because of this fact, the next 5 year period</w:t>
+      </w:r>
+      <w:r>
+        <w:t xml:space="preserve"> </w:t>
+      </w:r>
+      <w:r>
+        <w:t xml:space="preserve">after S. 2520 comes into effect there will be actually no new operating requirements required.</w:t>
+      </w:r>
+      <w:r>
+        <w:t xml:space="preserve"> </w:t>
+      </w:r>
+      <w:r>
+        <w:t xml:space="preserve">Looking onward I suspect that this law can have many different outcomes on Cybersecurity</w:t>
+      </w:r>
+      <w:r>
+        <w:t xml:space="preserve"> </w:t>
+      </w:r>
+      <w:r>
+        <w:t xml:space="preserve">and penetration testing. I think that S. 2520 is laying the foundation for further legislation;</w:t>
+      </w:r>
+      <w:r>
+        <w:t xml:space="preserve"> </w:t>
+      </w:r>
+      <w:r>
+        <w:t xml:space="preserve">specifically to increase the efforts to minimize the impact from cybercriminals domestic and</w:t>
+      </w:r>
+      <w:r>
+        <w:t xml:space="preserve"> </w:t>
+      </w:r>
+      <w:r>
+        <w:t xml:space="preserve">abroad. Our government has been overdue on increasing the security of their systems especially</w:t>
+      </w:r>
+      <w:r>
+        <w:t xml:space="preserve"> </w:t>
+      </w:r>
+      <w:r>
+        <w:t xml:space="preserve">due to recent tensions.</w:t>
       </w:r>
     </w:p>
     <w:p>
@@ -170,49 +194,49 @@
         </w:numPr>
       </w:pPr>
       <w:r>
-        <w:t xml:space="preserve">In S. 2520 section F there is heavy emphasis on promoting the security of elections through</w:t>
-      </w:r>
-      <w:r>
-        <w:t xml:space="preserve"> </w:t>
-      </w:r>
-      <w:r>
-        <w:t xml:space="preserve">collaboration between chief officals of all government entities to enforce policies and</w:t>
-      </w:r>
-      <w:r>
-        <w:t xml:space="preserve"> </w:t>
-      </w:r>
-      <w:r>
-        <w:t xml:space="preserve">procedures related to the security of election systems. I think that in the long term this</w:t>
-      </w:r>
-      <w:r>
-        <w:t xml:space="preserve"> </w:t>
-      </w:r>
-      <w:r>
-        <w:t xml:space="preserve">law is setting the foundation of locking down election systems and treating election systems</w:t>
-      </w:r>
-      <w:r>
-        <w:t xml:space="preserve"> </w:t>
-      </w:r>
-      <w:r>
-        <w:t xml:space="preserve">as critical systems themselves using the same security design and procedures that would give</w:t>
-      </w:r>
-      <w:r>
-        <w:t xml:space="preserve"> </w:t>
-      </w:r>
-      <w:r>
-        <w:t xml:space="preserve">them the fault tolerance of computers of the likes of that power our infrustructure and send</w:t>
-      </w:r>
-      <w:r>
-        <w:t xml:space="preserve"> </w:t>
-      </w:r>
-      <w:r>
-        <w:t xml:space="preserve">send objects to orbit. This is a problem that has caused divide and heart-ache between the</w:t>
-      </w:r>
-      <w:r>
-        <w:t xml:space="preserve"> </w:t>
-      </w:r>
-      <w:r>
-        <w:t xml:space="preserve">American people.</w:t>
+        <w:t xml:space="preserve">In S. 2520 section F, there is heavy emphasis on promoting the security of elections. This</w:t>
+      </w:r>
+      <w:r>
+        <w:t xml:space="preserve"> </w:t>
+      </w:r>
+      <w:r>
+        <w:t xml:space="preserve">will be done through collaboration between chief officals from all government entities to</w:t>
+      </w:r>
+      <w:r>
+        <w:t xml:space="preserve"> </w:t>
+      </w:r>
+      <w:r>
+        <w:t xml:space="preserve">enforce policies and procedures related to the security of election systems. I think that in</w:t>
+      </w:r>
+      <w:r>
+        <w:t xml:space="preserve"> </w:t>
+      </w:r>
+      <w:r>
+        <w:t xml:space="preserve">the long term this law is setting the foundation of locking down election systems and treating</w:t>
+      </w:r>
+      <w:r>
+        <w:t xml:space="preserve"> </w:t>
+      </w:r>
+      <w:r>
+        <w:t xml:space="preserve">election systems as critical systems themselves, using the same security designs and procedures</w:t>
+      </w:r>
+      <w:r>
+        <w:t xml:space="preserve"> </w:t>
+      </w:r>
+      <w:r>
+        <w:t xml:space="preserve">that would give them reliabiltiy and fault tolerance the likes of the powergrid system and</w:t>
+      </w:r>
+      <w:r>
+        <w:t xml:space="preserve"> </w:t>
+      </w:r>
+      <w:r>
+        <w:t xml:space="preserve">computers that send objects out of our orbit. This is a problem that has caused divide and heart-</w:t>
+      </w:r>
+      <w:r>
+        <w:t xml:space="preserve"> </w:t>
+      </w:r>
+      <w:r>
+        <w:t xml:space="preserve">ache between the American people.</w:t>
       </w:r>
     </w:p>
     <w:p>
@@ -247,7 +271,7 @@
         <w:t xml:space="preserve"> </w:t>
       </w:r>
       <w:r>
-        <w:t xml:space="preserve">government and DHS, they will create new standardized education to fill these jobs. Further</w:t>
+        <w:t xml:space="preserve">government and the DHS, they will create new standardized education to fill these jobs. Further</w:t>
       </w:r>
       <w:r>
         <w:t xml:space="preserve"> </w:t>
@@ -265,13 +289,13 @@
         <w:t xml:space="preserve"> </w:t>
       </w:r>
       <w:r>
-        <w:t xml:space="preserve">institution at the community college and upperclass high school level; Funnelling students</w:t>
-      </w:r>
-      <w:r>
-        <w:t xml:space="preserve"> </w:t>
-      </w:r>
-      <w:r>
-        <w:t xml:space="preserve">into roles that help the government at the local levels.</w:t>
+        <w:t xml:space="preserve">institution at the community college and upperclass high school level can prove to be beneficial;</w:t>
+      </w:r>
+      <w:r>
+        <w:t xml:space="preserve"> </w:t>
+      </w:r>
+      <w:r>
+        <w:t xml:space="preserve">Funnelling these students into roles that help the government at the local levels.</w:t>
       </w:r>
     </w:p>
     <w:p>
@@ -306,7 +330,7 @@
         <w:t xml:space="preserve"> </w:t>
       </w:r>
       <w:r>
-        <w:t xml:space="preserve">hosts to government entities.</w:t>
+        <w:t xml:space="preserve">hosts to government entities. This is a trend that I see to continue for the noticable future.</w:t>
       </w:r>
     </w:p>
     <w:p>

</xml_diff>

<commit_message>
created doc after fixing spelling
</commit_message>
<xml_diff>
--- a/midterm.docx
+++ b/midterm.docx
@@ -83,7 +83,7 @@
         <w:t xml:space="preserve"> </w:t>
       </w:r>
       <w:r>
-        <w:t xml:space="preserve">to the local entites, provide hands on technical assistance, and mandate information</w:t>
+        <w:t xml:space="preserve">to the local entities, provide hands on technical assistance, and mandate information</w:t>
       </w:r>
       <w:r>
         <w:t xml:space="preserve"> </w:t>
@@ -98,7 +98,7 @@
         <w:t xml:space="preserve">‘</w:t>
       </w:r>
       <w:r>
-        <w:t xml:space="preserve">about Cybersecurity related risks/indicents</w:t>
+        <w:t xml:space="preserve">about Cybersecurity related risks/incidents</w:t>
       </w:r>
       <w:r>
         <w:t xml:space="preserve">’</w:t>
@@ -147,7 +147,7 @@
         <w:t xml:space="preserve"> </w:t>
       </w:r>
       <w:r>
-        <w:t xml:space="preserve">giving them the rekongized authority to do so now. Because of this fact, the next 5 year period</w:t>
+        <w:t xml:space="preserve">giving them the recognized authority to do so now. Because of this fact, the next 5 year period</w:t>
       </w:r>
       <w:r>
         <w:t xml:space="preserve"> </w:t>
@@ -200,7 +200,7 @@
         <w:t xml:space="preserve"> </w:t>
       </w:r>
       <w:r>
-        <w:t xml:space="preserve">will be done through collaboration between chief officals from all government entities to</w:t>
+        <w:t xml:space="preserve">will be done through collaboration between chief officials from all government entities to</w:t>
       </w:r>
       <w:r>
         <w:t xml:space="preserve"> </w:t>
@@ -224,7 +224,7 @@
         <w:t xml:space="preserve"> </w:t>
       </w:r>
       <w:r>
-        <w:t xml:space="preserve">that would give them reliabiltiy and fault tolerance the likes of the powergrid system and</w:t>
+        <w:t xml:space="preserve">that would give them reliability and fault tolerance the likes of the power grid system and</w:t>
       </w:r>
       <w:r>
         <w:t xml:space="preserve"> </w:t>
@@ -283,19 +283,19 @@
         <w:t xml:space="preserve"> </w:t>
       </w:r>
       <w:r>
-        <w:t xml:space="preserve">offered by the federal govenment or making Cybersecurity courses ubiquitous at every education</w:t>
-      </w:r>
-      <w:r>
-        <w:t xml:space="preserve"> </w:t>
-      </w:r>
-      <w:r>
-        <w:t xml:space="preserve">institution at the community college and upperclass high school level can prove to be beneficial;</w:t>
-      </w:r>
-      <w:r>
-        <w:t xml:space="preserve"> </w:t>
-      </w:r>
-      <w:r>
-        <w:t xml:space="preserve">Funnelling these students into roles that help the government at the local levels.</w:t>
+        <w:t xml:space="preserve">offered by the federal government or making Cybersecurity courses ubiquitous at every education</w:t>
+      </w:r>
+      <w:r>
+        <w:t xml:space="preserve"> </w:t>
+      </w:r>
+      <w:r>
+        <w:t xml:space="preserve">institution at the community college and upper class high school level can prove to be beneficial;</w:t>
+      </w:r>
+      <w:r>
+        <w:t xml:space="preserve"> </w:t>
+      </w:r>
+      <w:r>
+        <w:t xml:space="preserve">Funneling these students into roles that help the government at the local levels.</w:t>
       </w:r>
     </w:p>
     <w:p>
@@ -312,7 +312,7 @@
         <w:t xml:space="preserve"> </w:t>
       </w:r>
       <w:r>
-        <w:t xml:space="preserve">hackers by tighting up the security on low hanging fruit targets they would otherwise hack</w:t>
+        <w:t xml:space="preserve">hackers by tightening up the security on low hanging fruit targets they would otherwise hack</w:t>
       </w:r>
       <w:r>
         <w:t xml:space="preserve"> </w:t>
@@ -324,13 +324,13 @@
         <w:t xml:space="preserve"> </w:t>
       </w:r>
       <w:r>
-        <w:t xml:space="preserve">intrusive enumeration scanning techniques on I.P. address space ranges that might contain</w:t>
-      </w:r>
-      <w:r>
-        <w:t xml:space="preserve"> </w:t>
-      </w:r>
-      <w:r>
-        <w:t xml:space="preserve">hosts to government entities. This is a trend that I see to continue for the noticable future.</w:t>
+        <w:t xml:space="preserve">intrusive enumeration scanning techniques on IP address space ranges that might contain</w:t>
+      </w:r>
+      <w:r>
+        <w:t xml:space="preserve"> </w:t>
+      </w:r>
+      <w:r>
+        <w:t xml:space="preserve">hosts to government entities. This is a trend that I see to continue for the noticeable future.</w:t>
       </w:r>
     </w:p>
     <w:p>

</xml_diff>